<commit_message>
Add updated resume files to be opened from about me page
</commit_message>
<xml_diff>
--- a/src/resume/tanner-dolby-resume.docx
+++ b/src/resume/tanner-dolby-resume.docx
@@ -647,7 +647,21 @@
           <w:rFonts w:asciiTheme="majorHAnsi" w:hAnsiTheme="majorHAnsi"/>
           <w:color w:val="auto"/>
         </w:rPr>
-        <w:t>, JavaScript</w:t>
+        <w:t xml:space="preserve">, </w:t>
+      </w:r>
+      <w:r>
+        <w:rPr>
+          <w:rFonts w:asciiTheme="majorHAnsi" w:hAnsiTheme="majorHAnsi"/>
+          <w:color w:val="auto"/>
+        </w:rPr>
+        <w:t xml:space="preserve">Sass, </w:t>
+      </w:r>
+      <w:r>
+        <w:rPr>
+          <w:rFonts w:asciiTheme="majorHAnsi" w:hAnsiTheme="majorHAnsi"/>
+          <w:color w:val="auto"/>
+        </w:rPr>
+        <w:t>JavaScript</w:t>
       </w:r>
       <w:r>
         <w:rPr>
@@ -668,6 +682,13 @@
           <w:rFonts w:asciiTheme="majorHAnsi" w:hAnsiTheme="majorHAnsi"/>
           <w:color w:val="auto"/>
         </w:rPr>
+        <w:t xml:space="preserve">Python, </w:t>
+      </w:r>
+      <w:r>
+        <w:rPr>
+          <w:rFonts w:asciiTheme="majorHAnsi" w:hAnsiTheme="majorHAnsi"/>
+          <w:color w:val="auto"/>
+        </w:rPr>
         <w:t>Node,</w:t>
       </w:r>
       <w:r>
@@ -689,7 +710,30 @@
           <w:rFonts w:asciiTheme="majorHAnsi" w:hAnsiTheme="majorHAnsi"/>
           <w:color w:val="auto"/>
         </w:rPr>
-        <w:t>Angular,</w:t>
+        <w:t xml:space="preserve">Angular, </w:t>
+      </w:r>
+      <w:proofErr w:type="spellStart"/>
+      <w:r>
+        <w:rPr>
+          <w:rFonts w:asciiTheme="majorHAnsi" w:hAnsiTheme="majorHAnsi"/>
+          <w:color w:val="auto"/>
+        </w:rPr>
+        <w:t>Eleventy</w:t>
+      </w:r>
+      <w:proofErr w:type="spellEnd"/>
+      <w:r>
+        <w:rPr>
+          <w:rFonts w:asciiTheme="majorHAnsi" w:hAnsiTheme="majorHAnsi"/>
+          <w:color w:val="auto"/>
+        </w:rPr>
+        <w:t xml:space="preserve">, </w:t>
+      </w:r>
+      <w:r>
+        <w:rPr>
+          <w:rFonts w:asciiTheme="majorHAnsi" w:hAnsiTheme="majorHAnsi"/>
+          <w:color w:val="auto"/>
+        </w:rPr>
+        <w:t>C++,</w:t>
       </w:r>
       <w:r>
         <w:rPr>
@@ -698,15 +742,13 @@
         </w:rPr>
         <w:t xml:space="preserve"> </w:t>
       </w:r>
-      <w:proofErr w:type="spellStart"/>
-      <w:r>
-        <w:rPr>
-          <w:rFonts w:asciiTheme="majorHAnsi" w:hAnsiTheme="majorHAnsi"/>
-          <w:color w:val="auto"/>
-        </w:rPr>
-        <w:t>Eleventy</w:t>
-      </w:r>
-      <w:proofErr w:type="spellEnd"/>
+      <w:r>
+        <w:rPr>
+          <w:rFonts w:asciiTheme="majorHAnsi" w:hAnsiTheme="majorHAnsi"/>
+          <w:color w:val="auto"/>
+        </w:rPr>
+        <w:t>Java</w:t>
+      </w:r>
       <w:r>
         <w:rPr>
           <w:rFonts w:asciiTheme="majorHAnsi" w:hAnsiTheme="majorHAnsi"/>
@@ -719,7 +761,14 @@
           <w:rFonts w:asciiTheme="majorHAnsi" w:hAnsiTheme="majorHAnsi"/>
           <w:color w:val="auto"/>
         </w:rPr>
-        <w:t>WebGL,</w:t>
+        <w:t>Git</w:t>
+      </w:r>
+      <w:r>
+        <w:rPr>
+          <w:rFonts w:asciiTheme="majorHAnsi" w:hAnsiTheme="majorHAnsi"/>
+          <w:color w:val="auto"/>
+        </w:rPr>
+        <w:t>,</w:t>
       </w:r>
       <w:r>
         <w:rPr>
@@ -733,7 +782,14 @@
           <w:rFonts w:asciiTheme="majorHAnsi" w:hAnsiTheme="majorHAnsi"/>
           <w:color w:val="auto"/>
         </w:rPr>
-        <w:t>C++,</w:t>
+        <w:t>SQL</w:t>
+      </w:r>
+      <w:r>
+        <w:rPr>
+          <w:rFonts w:asciiTheme="majorHAnsi" w:hAnsiTheme="majorHAnsi"/>
+          <w:color w:val="auto"/>
+        </w:rPr>
+        <w:t>,</w:t>
       </w:r>
       <w:r>
         <w:rPr>
@@ -741,83 +797,6 @@
           <w:color w:val="auto"/>
         </w:rPr>
         <w:t xml:space="preserve"> </w:t>
-      </w:r>
-      <w:r>
-        <w:rPr>
-          <w:rFonts w:asciiTheme="majorHAnsi" w:hAnsiTheme="majorHAnsi"/>
-          <w:color w:val="auto"/>
-        </w:rPr>
-        <w:t>Java</w:t>
-      </w:r>
-      <w:r>
-        <w:rPr>
-          <w:rFonts w:asciiTheme="majorHAnsi" w:hAnsiTheme="majorHAnsi"/>
-          <w:color w:val="auto"/>
-        </w:rPr>
-        <w:t xml:space="preserve">, </w:t>
-      </w:r>
-      <w:r>
-        <w:rPr>
-          <w:rFonts w:asciiTheme="majorHAnsi" w:hAnsiTheme="majorHAnsi"/>
-          <w:color w:val="auto"/>
-        </w:rPr>
-        <w:t>Git</w:t>
-      </w:r>
-      <w:r>
-        <w:rPr>
-          <w:rFonts w:asciiTheme="majorHAnsi" w:hAnsiTheme="majorHAnsi"/>
-          <w:color w:val="auto"/>
-        </w:rPr>
-        <w:t>,</w:t>
-      </w:r>
-      <w:r>
-        <w:rPr>
-          <w:rFonts w:asciiTheme="majorHAnsi" w:hAnsiTheme="majorHAnsi"/>
-          <w:color w:val="auto"/>
-        </w:rPr>
-        <w:t xml:space="preserve"> </w:t>
-      </w:r>
-      <w:r>
-        <w:rPr>
-          <w:rFonts w:asciiTheme="majorHAnsi" w:hAnsiTheme="majorHAnsi"/>
-          <w:color w:val="auto"/>
-        </w:rPr>
-        <w:t>SQL</w:t>
-      </w:r>
-      <w:r>
-        <w:rPr>
-          <w:rFonts w:asciiTheme="majorHAnsi" w:hAnsiTheme="majorHAnsi"/>
-          <w:color w:val="auto"/>
-        </w:rPr>
-        <w:t>,</w:t>
-      </w:r>
-      <w:r>
-        <w:rPr>
-          <w:rFonts w:asciiTheme="majorHAnsi" w:hAnsiTheme="majorHAnsi"/>
-          <w:color w:val="auto"/>
-        </w:rPr>
-        <w:t xml:space="preserve"> </w:t>
-      </w:r>
-      <w:r>
-        <w:rPr>
-          <w:rFonts w:asciiTheme="majorHAnsi" w:hAnsiTheme="majorHAnsi"/>
-          <w:color w:val="auto"/>
-        </w:rPr>
-        <w:t>REST APIs,</w:t>
-      </w:r>
-      <w:r>
-        <w:rPr>
-          <w:rFonts w:asciiTheme="majorHAnsi" w:hAnsiTheme="majorHAnsi"/>
-          <w:color w:val="auto"/>
-        </w:rPr>
-        <w:t xml:space="preserve"> </w:t>
-      </w:r>
-      <w:r>
-        <w:rPr>
-          <w:rFonts w:asciiTheme="majorHAnsi" w:hAnsiTheme="majorHAnsi"/>
-          <w:color w:val="auto"/>
-        </w:rPr>
-        <w:t xml:space="preserve">Sass, </w:t>
       </w:r>
       <w:r>
         <w:rPr>
@@ -890,7 +869,14 @@
           <w:rFonts w:asciiTheme="majorHAnsi" w:hAnsiTheme="majorHAnsi"/>
           <w:color w:val="auto"/>
         </w:rPr>
-        <w:t>GraphQL</w:t>
+        <w:t>GraphQ</w:t>
+      </w:r>
+      <w:r>
+        <w:rPr>
+          <w:rFonts w:asciiTheme="majorHAnsi" w:hAnsiTheme="majorHAnsi"/>
+          <w:color w:val="auto"/>
+        </w:rPr>
+        <w:t>L</w:t>
       </w:r>
       <w:proofErr w:type="spellEnd"/>
     </w:p>
@@ -1129,6 +1115,13 @@
         </w:rPr>
         <w:t xml:space="preserve"> </w:t>
       </w:r>
+      <w:r>
+        <w:rPr>
+          <w:rFonts w:asciiTheme="majorHAnsi" w:hAnsiTheme="majorHAnsi"/>
+          <w:color w:val="auto"/>
+        </w:rPr>
+        <w:t xml:space="preserve">my </w:t>
+      </w:r>
       <w:proofErr w:type="spellStart"/>
       <w:r>
         <w:rPr>
@@ -1154,6 +1147,20 @@
         <w:t>respimg</w:t>
       </w:r>
       <w:proofErr w:type="spellEnd"/>
+      <w:r>
+        <w:rPr>
+          <w:rFonts w:asciiTheme="majorHAnsi" w:hAnsiTheme="majorHAnsi"/>
+          <w:color w:val="auto"/>
+        </w:rPr>
+        <w:t xml:space="preserve"> </w:t>
+      </w:r>
+      <w:r>
+        <w:rPr>
+          <w:rFonts w:asciiTheme="majorHAnsi" w:hAnsiTheme="majorHAnsi"/>
+          <w:color w:val="auto"/>
+        </w:rPr>
+        <w:t>plugin</w:t>
+      </w:r>
       <w:r>
         <w:rPr>
           <w:rFonts w:asciiTheme="majorHAnsi" w:hAnsiTheme="majorHAnsi"/>
@@ -1353,7 +1360,7 @@
           <w:color w:val="auto"/>
           <w:szCs w:val="20"/>
         </w:rPr>
-        <w:t>he ground up using HTML, CSS, JavaScript</w:t>
+        <w:t xml:space="preserve">he ground up using HTML, </w:t>
       </w:r>
       <w:r>
         <w:rPr>
@@ -1362,6 +1369,24 @@
           <w:color w:val="auto"/>
           <w:szCs w:val="20"/>
         </w:rPr>
+        <w:t>CSS/Sass</w:t>
+      </w:r>
+      <w:r>
+        <w:rPr>
+          <w:rFonts w:asciiTheme="majorHAnsi" w:hAnsiTheme="majorHAnsi"/>
+          <w:bCs/>
+          <w:color w:val="auto"/>
+          <w:szCs w:val="20"/>
+        </w:rPr>
+        <w:t>, JavaScript</w:t>
+      </w:r>
+      <w:r>
+        <w:rPr>
+          <w:rFonts w:asciiTheme="majorHAnsi" w:hAnsiTheme="majorHAnsi"/>
+          <w:bCs/>
+          <w:color w:val="auto"/>
+          <w:szCs w:val="20"/>
+        </w:rPr>
         <w:t xml:space="preserve">, </w:t>
       </w:r>
       <w:proofErr w:type="spellStart"/>
@@ -1447,7 +1472,7 @@
           <w:color w:val="auto"/>
           <w:szCs w:val="20"/>
         </w:rPr>
-        <w:t>sed</w:t>
+        <w:t xml:space="preserve">tilizing </w:t>
       </w:r>
       <w:r>
         <w:rPr>
@@ -1456,7 +1481,7 @@
           <w:color w:val="auto"/>
           <w:szCs w:val="20"/>
         </w:rPr>
-        <w:t xml:space="preserve"> Lighthouse to </w:t>
+        <w:t xml:space="preserve">Lighthouse to </w:t>
       </w:r>
       <w:r>
         <w:rPr>
@@ -1465,7 +1490,27 @@
           <w:color w:val="auto"/>
           <w:szCs w:val="20"/>
         </w:rPr>
-        <w:t xml:space="preserve">verify high performance, accessibility and </w:t>
+        <w:t xml:space="preserve">verify high performance, </w:t>
+      </w:r>
+      <w:proofErr w:type="gramStart"/>
+      <w:r>
+        <w:rPr>
+          <w:rFonts w:asciiTheme="majorHAnsi" w:hAnsiTheme="majorHAnsi"/>
+          <w:bCs/>
+          <w:color w:val="auto"/>
+          <w:szCs w:val="20"/>
+        </w:rPr>
+        <w:t>accessibility</w:t>
+      </w:r>
+      <w:proofErr w:type="gramEnd"/>
+      <w:r>
+        <w:rPr>
+          <w:rFonts w:asciiTheme="majorHAnsi" w:hAnsiTheme="majorHAnsi"/>
+          <w:bCs/>
+          <w:color w:val="auto"/>
+          <w:szCs w:val="20"/>
+        </w:rPr>
+        <w:t xml:space="preserve"> and </w:t>
       </w:r>
       <w:r>
         <w:rPr>
@@ -2002,15 +2047,15 @@
           <w:bCs/>
           <w:color w:val="auto"/>
         </w:rPr>
-        <w:t>9</w:t>
-      </w:r>
-      <w:r>
-        <w:rPr>
-          <w:rFonts w:asciiTheme="majorHAnsi" w:hAnsiTheme="majorHAnsi"/>
-          <w:bCs/>
-          <w:color w:val="auto"/>
-        </w:rPr>
-        <w:t>-12 week</w:t>
+        <w:t>9-</w:t>
+      </w:r>
+      <w:r>
+        <w:rPr>
+          <w:rFonts w:asciiTheme="majorHAnsi" w:hAnsiTheme="majorHAnsi"/>
+          <w:bCs/>
+          <w:color w:val="auto"/>
+        </w:rPr>
+        <w:t>12 week</w:t>
       </w:r>
       <w:proofErr w:type="gramEnd"/>
       <w:r>
@@ -2027,23 +2072,31 @@
           <w:bCs/>
           <w:color w:val="auto"/>
         </w:rPr>
-        <w:t xml:space="preserve">training </w:t>
-      </w:r>
-      <w:r>
-        <w:rPr>
-          <w:rFonts w:asciiTheme="majorHAnsi" w:hAnsiTheme="majorHAnsi"/>
-          <w:bCs/>
-          <w:color w:val="auto"/>
-        </w:rPr>
-        <w:t>program to</w:t>
-      </w:r>
-      <w:r>
-        <w:rPr>
-          <w:rFonts w:asciiTheme="majorHAnsi" w:hAnsiTheme="majorHAnsi"/>
-          <w:bCs/>
-          <w:color w:val="auto"/>
-        </w:rPr>
-        <w:t xml:space="preserve"> learn</w:t>
+        <w:t>learning</w:t>
+      </w:r>
+      <w:r>
+        <w:rPr>
+          <w:rFonts w:asciiTheme="majorHAnsi" w:hAnsiTheme="majorHAnsi"/>
+          <w:bCs/>
+          <w:color w:val="auto"/>
+        </w:rPr>
+        <w:t xml:space="preserve"> </w:t>
+      </w:r>
+      <w:r>
+        <w:rPr>
+          <w:rFonts w:asciiTheme="majorHAnsi" w:hAnsiTheme="majorHAnsi"/>
+          <w:bCs/>
+          <w:color w:val="auto"/>
+        </w:rPr>
+        <w:t>program</w:t>
+      </w:r>
+      <w:r>
+        <w:rPr>
+          <w:rFonts w:asciiTheme="majorHAnsi" w:hAnsiTheme="majorHAnsi"/>
+          <w:bCs/>
+          <w:color w:val="auto"/>
+        </w:rPr>
+        <w:t xml:space="preserve"> studying</w:t>
       </w:r>
       <w:r>
         <w:rPr>
@@ -2078,6 +2131,14 @@
           <w:color w:val="auto"/>
         </w:rPr>
         <w:t xml:space="preserve">projects </w:t>
+      </w:r>
+      <w:r>
+        <w:rPr>
+          <w:rFonts w:asciiTheme="majorHAnsi" w:hAnsiTheme="majorHAnsi"/>
+          <w:bCs/>
+          <w:color w:val="auto"/>
+        </w:rPr>
+        <w:t xml:space="preserve">with </w:t>
       </w:r>
       <w:r>
         <w:rPr>

</xml_diff>

<commit_message>
Add updated .pdf and .docx resume
</commit_message>
<xml_diff>
--- a/src/resume/tanner-dolby-resume.docx
+++ b/src/resume/tanner-dolby-resume.docx
@@ -703,6 +703,13 @@
           <w:rFonts w:asciiTheme="majorHAnsi" w:hAnsiTheme="majorHAnsi"/>
           <w:color w:val="auto"/>
         </w:rPr>
+        <w:t xml:space="preserve">Express, </w:t>
+      </w:r>
+      <w:r>
+        <w:rPr>
+          <w:rFonts w:asciiTheme="majorHAnsi" w:hAnsiTheme="majorHAnsi"/>
+          <w:color w:val="auto"/>
+        </w:rPr>
         <w:t xml:space="preserve">React, </w:t>
       </w:r>
       <w:r>
@@ -755,6 +762,13 @@
           <w:color w:val="auto"/>
         </w:rPr>
         <w:t xml:space="preserve">, </w:t>
+      </w:r>
+      <w:r>
+        <w:rPr>
+          <w:rFonts w:asciiTheme="majorHAnsi" w:hAnsiTheme="majorHAnsi"/>
+          <w:color w:val="auto"/>
+        </w:rPr>
+        <w:t xml:space="preserve">WebGL, </w:t>
       </w:r>
       <w:r>
         <w:rPr>

</xml_diff>